<commit_message>
added memset for serial output
</commit_message>
<xml_diff>
--- a/Report.docx
+++ b/Report.docx
@@ -3886,6 +3886,12 @@
                 <w:rFonts w:eastAsia="Times New Roman"/>
               </w:rPr>
             </w:pPr>
+            <w:r>
+              <w:rPr>
+                <w:rFonts w:eastAsia="Times New Roman"/>
+              </w:rPr>
+              <w:t>Partially Implemented</w:t>
+            </w:r>
           </w:p>
         </w:tc>
       </w:tr>
@@ -4463,7 +4469,15 @@
           </w:tcPr>
           <w:p>
             <w:r>
-              <w:t xml:space="preserve">The game stops movement and the pause screen is show. </w:t>
+              <w:t xml:space="preserve">The game stops movement and the pause screen </w:t>
+            </w:r>
+            <w:proofErr w:type="gramStart"/>
+            <w:r>
+              <w:t>is</w:t>
+            </w:r>
+            <w:proofErr w:type="gramEnd"/>
+            <w:r>
+              <w:t xml:space="preserve"> show. </w:t>
             </w:r>
             <w:r>
               <w:br/>
@@ -4485,8 +4499,15 @@
               <w:t>nd</w:t>
             </w:r>
             <w:r>
-              <w:t xml:space="preserve"> row: Score, Last Row: Time in mm:ss</w:t>
-            </w:r>
+              <w:t xml:space="preserve"> row: Score, Last Row: Time in </w:t>
+            </w:r>
+            <w:proofErr w:type="spellStart"/>
+            <w:proofErr w:type="gramStart"/>
+            <w:r>
+              <w:t>mm:ss</w:t>
+            </w:r>
+            <w:proofErr w:type="spellEnd"/>
+            <w:proofErr w:type="gramEnd"/>
           </w:p>
         </w:tc>
         <w:tc>
@@ -4808,7 +4829,15 @@
           </w:tcPr>
           <w:p>
             <w:r>
-              <w:t>All blocks are 10 wide and 2 high, Forbidden blocks appear with jagged top edges, while safe blocks are flat. There are at least 7 safe blocks on screen and at least 2 forbidden blocks. All blocks have a space between them of at least one pixel at all times.</w:t>
+              <w:t xml:space="preserve">All blocks are 10 wide and 2 high, Forbidden blocks appear with jagged top edges, while safe blocks are flat. There are at least 7 safe blocks on screen and at least 2 forbidden blocks. All blocks have a space between them of at least one pixel </w:t>
+            </w:r>
+            <w:proofErr w:type="gramStart"/>
+            <w:r>
+              <w:t>at all times</w:t>
+            </w:r>
+            <w:proofErr w:type="gramEnd"/>
+            <w:r>
+              <w:t>.</w:t>
             </w:r>
           </w:p>
         </w:tc>
@@ -5561,7 +5590,15 @@
           </w:tcPr>
           <w:p>
             <w:r>
-              <w:t>Screen is cleared and screen shows:</w:t>
+              <w:t xml:space="preserve">Screen is </w:t>
+            </w:r>
+            <w:proofErr w:type="gramStart"/>
+            <w:r>
+              <w:t>cleared</w:t>
+            </w:r>
+            <w:proofErr w:type="gramEnd"/>
+            <w:r>
+              <w:t xml:space="preserve"> and screen shows:</w:t>
             </w:r>
             <w:r>
               <w:br/>
@@ -6083,7 +6120,11 @@
               </w:rPr>
             </w:pPr>
             <w:r>
-              <w:t>As expected.</w:t>
+              <w:t xml:space="preserve">As </w:t>
+            </w:r>
+            <w:proofErr w:type="gramStart"/>
+            <w:r>
+              <w:t>expected.</w:t>
             </w:r>
             <w:r>
               <w:rPr>
@@ -6091,6 +6132,7 @@
               </w:rPr>
               <w:softHyphen/>
             </w:r>
+            <w:proofErr w:type="gramEnd"/>
           </w:p>
         </w:tc>
       </w:tr>
@@ -6522,8 +6564,13 @@
           </w:tcPr>
           <w:p>
             <w:r>
-              <w:t>Player dies when first pixel of sprite moves off screen on left or right side</w:t>
-            </w:r>
+              <w:t xml:space="preserve">Player dies when first pixel of sprite moves off screen on left or </w:t>
+            </w:r>
+            <w:proofErr w:type="gramStart"/>
+            <w:r>
+              <w:t>right side</w:t>
+            </w:r>
+            <w:proofErr w:type="gramEnd"/>
             <w:r>
               <w:t xml:space="preserve"> screen</w:t>
             </w:r>
@@ -6880,7 +6927,15 @@
           </w:tcPr>
           <w:p>
             <w:r>
-              <w:t>Food is allowed to be placed and the sprites merge on top of each other.</w:t>
+              <w:t xml:space="preserve">Food </w:t>
+            </w:r>
+            <w:proofErr w:type="gramStart"/>
+            <w:r>
+              <w:t>is allowed to</w:t>
+            </w:r>
+            <w:proofErr w:type="gramEnd"/>
+            <w:r>
+              <w:t xml:space="preserve"> be placed and the sprites merge on top of each other.</w:t>
             </w:r>
           </w:p>
         </w:tc>
@@ -7656,11 +7711,16 @@
             <w:r>
               <w:t xml:space="preserve"> </w:t>
             </w:r>
+            <w:proofErr w:type="gramStart"/>
             <w:r>
               <w:t xml:space="preserve">accurately  </w:t>
             </w:r>
             <w:r>
-              <w:t>displayed in the pause screen.</w:t>
+              <w:t>displayed</w:t>
+            </w:r>
+            <w:proofErr w:type="gramEnd"/>
+            <w:r>
+              <w:t xml:space="preserve"> in the pause screen.</w:t>
             </w:r>
           </w:p>
         </w:tc>
@@ -7716,7 +7776,15 @@
           </w:tcPr>
           <w:p>
             <w:r>
-              <w:t>Start game and pause before zombies spawn. Wait for zombies to spawn. Pause game. Kill a zombie with food. Pause game.</w:t>
+              <w:t xml:space="preserve">Start game and pause before </w:t>
+            </w:r>
+            <w:proofErr w:type="gramStart"/>
+            <w:r>
+              <w:t>zombies</w:t>
+            </w:r>
+            <w:proofErr w:type="gramEnd"/>
+            <w:r>
+              <w:t xml:space="preserve"> spawn. Wait for zombies to spawn. Pause game. Kill a zombie with food. Pause game.</w:t>
             </w:r>
           </w:p>
         </w:tc>
@@ -8027,31 +8095,48 @@
             <w:r>
               <w:t xml:space="preserve"> flash at approximately 4Hz before the </w:t>
             </w:r>
+            <w:proofErr w:type="gramStart"/>
             <w:r>
               <w:t>zombie</w:t>
             </w:r>
             <w:r>
-              <w:t>s spawn and continue to flash until all the zombies have landed or fallen off screen.</w:t>
-            </w:r>
-          </w:p>
-        </w:tc>
-        <w:tc>
-          <w:tcPr>
-            <w:tcW w:w="3237" w:type="dxa"/>
-          </w:tcPr>
-          <w:p/>
-        </w:tc>
-        <w:tc>
-          <w:tcPr>
-            <w:tcW w:w="3238" w:type="dxa"/>
-          </w:tcPr>
-          <w:p/>
-        </w:tc>
-        <w:tc>
-          <w:tcPr>
-            <w:tcW w:w="3238" w:type="dxa"/>
-          </w:tcPr>
-          <w:p/>
+              <w:t>s</w:t>
+            </w:r>
+            <w:proofErr w:type="gramEnd"/>
+            <w:r>
+              <w:t xml:space="preserve"> spawn and continue to flash until all the zombies have landed or fallen off screen.</w:t>
+            </w:r>
+          </w:p>
+        </w:tc>
+        <w:tc>
+          <w:tcPr>
+            <w:tcW w:w="3237" w:type="dxa"/>
+          </w:tcPr>
+          <w:p>
+            <w:r>
+              <w:t>Start game and wait until all Zombies have landed or fallen off screen.</w:t>
+            </w:r>
+          </w:p>
+        </w:tc>
+        <w:tc>
+          <w:tcPr>
+            <w:tcW w:w="3238" w:type="dxa"/>
+          </w:tcPr>
+          <w:p>
+            <w:r>
+              <w:t>LED’s should flash at 4 time a second until Zombies finished falling.</w:t>
+            </w:r>
+          </w:p>
+        </w:tc>
+        <w:tc>
+          <w:tcPr>
+            <w:tcW w:w="3238" w:type="dxa"/>
+          </w:tcPr>
+          <w:p>
+            <w:r>
+              <w:t xml:space="preserve">As expected. </w:t>
+            </w:r>
+          </w:p>
         </w:tc>
       </w:tr>
     </w:tbl>
@@ -8176,25 +8261,41 @@
                 <w:shd w:val="clear" w:color="auto" w:fill="FFFFFF"/>
               </w:rPr>
               <w:lastRenderedPageBreak/>
-              <w:t>When the player dies, the backlight fades off and the screen fades out so nothing is visible</w:t>
-            </w:r>
-          </w:p>
-          <w:p>
-            <w:pPr>
-              <w:spacing w:line="276" w:lineRule="auto"/>
-            </w:pPr>
+              <w:t xml:space="preserve">When the player dies, the backlight fades off and the screen fades </w:t>
+            </w:r>
+            <w:proofErr w:type="gramStart"/>
             <w:r>
               <w:rPr>
                 <w:color w:val="333333"/>
                 <w:shd w:val="clear" w:color="auto" w:fill="FFFFFF"/>
               </w:rPr>
-              <w:t xml:space="preserve">After death the </w:t>
-            </w:r>
+              <w:t>out</w:t>
+            </w:r>
+            <w:proofErr w:type="gramEnd"/>
             <w:r>
               <w:rPr>
                 <w:color w:val="333333"/>
                 <w:shd w:val="clear" w:color="auto" w:fill="FFFFFF"/>
               </w:rPr>
+              <w:t xml:space="preserve"> so nothing is visible</w:t>
+            </w:r>
+          </w:p>
+          <w:p>
+            <w:pPr>
+              <w:spacing w:line="276" w:lineRule="auto"/>
+            </w:pPr>
+            <w:r>
+              <w:rPr>
+                <w:color w:val="333333"/>
+                <w:shd w:val="clear" w:color="auto" w:fill="FFFFFF"/>
+              </w:rPr>
+              <w:t xml:space="preserve">After death the </w:t>
+            </w:r>
+            <w:r>
+              <w:rPr>
+                <w:color w:val="333333"/>
+                <w:shd w:val="clear" w:color="auto" w:fill="FFFFFF"/>
+              </w:rPr>
               <w:t>screen gradually goes back to normal contrast, the backlight fades on and the player respawns at the top row of blocks</w:t>
             </w:r>
           </w:p>
@@ -8215,19 +8316,33 @@
           </w:tcPr>
           <w:p>
             <w:r>
-              <w:t xml:space="preserve">The game state stops and the screen and backlight fades down to nothing. Once the screen is blank, the screen and blacklight fade back up to full. </w:t>
-            </w:r>
-            <w:bookmarkStart w:id="3" w:name="_GoBack"/>
-            <w:bookmarkEnd w:id="3"/>
-          </w:p>
-        </w:tc>
-        <w:tc>
-          <w:tcPr>
-            <w:tcW w:w="3238" w:type="dxa"/>
-          </w:tcPr>
-          <w:p>
-            <w:r>
-              <w:t>As expected.</w:t>
+              <w:t xml:space="preserve">The game state stops and the screen and backlight </w:t>
+            </w:r>
+            <w:proofErr w:type="gramStart"/>
+            <w:r>
+              <w:t>fades</w:t>
+            </w:r>
+            <w:proofErr w:type="gramEnd"/>
+            <w:r>
+              <w:t xml:space="preserve"> down to nothing. Once the screen is blank, the screen and blacklight fade back up to full. </w:t>
+            </w:r>
+          </w:p>
+        </w:tc>
+        <w:tc>
+          <w:tcPr>
+            <w:tcW w:w="3238" w:type="dxa"/>
+          </w:tcPr>
+          <w:p>
+            <w:r>
+              <w:t xml:space="preserve">Backlight fades down and up successfully, Screen contrast fades down but does not fade up, only </w:t>
+            </w:r>
+            <w:r>
+              <w:t xml:space="preserve">full contrast on last tick. </w:t>
+            </w:r>
+          </w:p>
+          <w:p>
+            <w:r>
+              <w:t>Odd behaviour as same code used but in reverse for each function.</w:t>
             </w:r>
           </w:p>
         </w:tc>
@@ -8333,6 +8448,12 @@
               </w:rPr>
               <w:t>Actual result</w:t>
             </w:r>
+            <w:r>
+              <w:rPr>
+                <w:b/>
+              </w:rPr>
+              <w:t>: terminal output</w:t>
+            </w:r>
           </w:p>
         </w:tc>
       </w:tr>
@@ -8346,42 +8467,279 @@
               <w:spacing w:line="276" w:lineRule="auto"/>
             </w:pPr>
             <w:r>
-              <w:t>Horizontal and opposite movement of blocks.</w:t>
-            </w:r>
-          </w:p>
-        </w:tc>
-        <w:tc>
-          <w:tcPr>
-            <w:tcW w:w="3237" w:type="dxa"/>
-          </w:tcPr>
-          <w:p>
-            <w:r>
-              <w:t>Start game and observe block movement. If Blocks not moving, adjust Pot1/right potentiometer.</w:t>
-            </w:r>
-          </w:p>
-        </w:tc>
-        <w:tc>
-          <w:tcPr>
-            <w:tcW w:w="3238" w:type="dxa"/>
-          </w:tcPr>
-          <w:p>
-            <w:r>
-              <w:t>Blocks move at constant speed in opposite direction to row above.</w:t>
-            </w:r>
-          </w:p>
-        </w:tc>
-        <w:tc>
-          <w:tcPr>
-            <w:tcW w:w="3238" w:type="dxa"/>
-          </w:tcPr>
-          <w:p>
-            <w:r>
-              <w:t>As expected</w:t>
+              <w:rPr>
+                <w:color w:val="333333"/>
+                <w:shd w:val="clear" w:color="auto" w:fill="FFFFFF"/>
+              </w:rPr>
+              <w:t>Connect to serial</w:t>
+            </w:r>
+          </w:p>
+        </w:tc>
+        <w:tc>
+          <w:tcPr>
+            <w:tcW w:w="3237" w:type="dxa"/>
+          </w:tcPr>
+          <w:p>
+            <w:r>
+              <w:t xml:space="preserve">Connect Teensy to computer. </w:t>
+            </w:r>
+            <w:r>
+              <w:t>Open a serial connection with Putty or the terminal with a baud rate of 115200.</w:t>
+            </w:r>
+            <w:r>
+              <w:t xml:space="preserve"> </w:t>
+            </w:r>
+          </w:p>
+        </w:tc>
+        <w:tc>
+          <w:tcPr>
+            <w:tcW w:w="3238" w:type="dxa"/>
+          </w:tcPr>
+          <w:p>
+            <w:r>
+              <w:t xml:space="preserve">The terminal opens but no coms are sent yet. </w:t>
+            </w:r>
+          </w:p>
+        </w:tc>
+        <w:tc>
+          <w:tcPr>
+            <w:tcW w:w="3238" w:type="dxa"/>
+          </w:tcPr>
+          <w:p>
+            <w:r>
+              <w:t>As expected.</w:t>
+            </w:r>
+          </w:p>
+          <w:p>
+            <w:r>
+              <w:t>Leave the serial connection active for the remainder of the tests in this table and the next.</w:t>
+            </w:r>
+          </w:p>
+        </w:tc>
+      </w:tr>
+      <w:tr>
+        <w:tc>
+          <w:tcPr>
+            <w:tcW w:w="3237" w:type="dxa"/>
+          </w:tcPr>
+          <w:p>
+            <w:pPr>
+              <w:spacing w:line="276" w:lineRule="auto"/>
+              <w:rPr>
+                <w:color w:val="333333"/>
+                <w:shd w:val="clear" w:color="auto" w:fill="FFFFFF"/>
+              </w:rPr>
+            </w:pPr>
+            <w:r>
+              <w:rPr>
+                <w:color w:val="333333"/>
+                <w:shd w:val="clear" w:color="auto" w:fill="FFFFFF"/>
+              </w:rPr>
+              <w:t>Game Starts</w:t>
+            </w:r>
+          </w:p>
+        </w:tc>
+        <w:tc>
+          <w:tcPr>
+            <w:tcW w:w="3237" w:type="dxa"/>
+          </w:tcPr>
+          <w:p>
+            <w:r>
+              <w:t>Run program and press Sw2 from initial screen on teensy.</w:t>
+            </w:r>
+          </w:p>
+        </w:tc>
+        <w:tc>
+          <w:tcPr>
+            <w:tcW w:w="3238" w:type="dxa"/>
+          </w:tcPr>
+          <w:p>
+            <w:r>
+              <w:t>Terminal output: Name of event and player position</w:t>
+            </w:r>
+          </w:p>
+        </w:tc>
+        <w:tc>
+          <w:tcPr>
+            <w:tcW w:w="3238" w:type="dxa"/>
+          </w:tcPr>
+          <w:p>
+            <w:r>
+              <w:rPr>
+                <w:i/>
+              </w:rPr>
+              <w:t xml:space="preserve">Game Start - player </w:t>
+            </w:r>
+            <w:proofErr w:type="spellStart"/>
+            <w:r>
+              <w:rPr>
+                <w:i/>
+              </w:rPr>
+              <w:t>positon</w:t>
+            </w:r>
+            <w:proofErr w:type="spellEnd"/>
+            <w:r>
+              <w:rPr>
+                <w:i/>
+              </w:rPr>
+              <w:t xml:space="preserve">: </w:t>
+            </w:r>
+            <w:proofErr w:type="gramStart"/>
+            <w:r>
+              <w:rPr>
+                <w:i/>
+              </w:rPr>
+              <w:t>4 ,</w:t>
+            </w:r>
+            <w:proofErr w:type="gramEnd"/>
+            <w:r>
+              <w:rPr>
+                <w:i/>
+              </w:rPr>
+              <w:t xml:space="preserve"> 0</w:t>
+            </w:r>
+          </w:p>
+        </w:tc>
+      </w:tr>
+      <w:tr>
+        <w:tc>
+          <w:tcPr>
+            <w:tcW w:w="3237" w:type="dxa"/>
+          </w:tcPr>
+          <w:p>
+            <w:pPr>
+              <w:spacing w:line="276" w:lineRule="auto"/>
+              <w:rPr>
+                <w:color w:val="333333"/>
+                <w:shd w:val="clear" w:color="auto" w:fill="FFFFFF"/>
+              </w:rPr>
+            </w:pPr>
+            <w:r>
+              <w:rPr>
+                <w:color w:val="333333"/>
+                <w:shd w:val="clear" w:color="auto" w:fill="FFFFFF"/>
+              </w:rPr>
+              <w:t>Player Dies</w:t>
+            </w:r>
+          </w:p>
+        </w:tc>
+        <w:tc>
+          <w:tcPr>
+            <w:tcW w:w="3237" w:type="dxa"/>
+          </w:tcPr>
+          <w:p>
+            <w:r>
+              <w:t>Run game and move player out of bounds or collide with zombie/ forbidden block.</w:t>
+            </w:r>
+          </w:p>
+        </w:tc>
+        <w:tc>
+          <w:tcPr>
+            <w:tcW w:w="3238" w:type="dxa"/>
+          </w:tcPr>
+          <w:p>
+            <w:r>
+              <w:t>Terminal Output: Name of event, reason for death, lives after death, score and game time</w:t>
+            </w:r>
+          </w:p>
+        </w:tc>
+        <w:tc>
+          <w:tcPr>
+            <w:tcW w:w="3238" w:type="dxa"/>
+          </w:tcPr>
+          <w:p>
+            <w:pPr>
+              <w:rPr>
+                <w:i/>
+              </w:rPr>
+            </w:pPr>
+            <w:r>
+              <w:rPr>
+                <w:i/>
+              </w:rPr>
+              <w:t xml:space="preserve">Death - reason: </w:t>
+            </w:r>
+            <w:proofErr w:type="spellStart"/>
+            <w:r>
+              <w:rPr>
+                <w:i/>
+              </w:rPr>
+              <w:t>player_off_screen</w:t>
+            </w:r>
+            <w:proofErr w:type="spellEnd"/>
+            <w:r>
+              <w:rPr>
+                <w:i/>
+              </w:rPr>
+              <w:t>, lives: 9, score: 1, time: 0:6</w:t>
+            </w:r>
+          </w:p>
+        </w:tc>
+      </w:tr>
+      <w:tr>
+        <w:tc>
+          <w:tcPr>
+            <w:tcW w:w="3237" w:type="dxa"/>
+          </w:tcPr>
+          <w:p>
+            <w:pPr>
+              <w:spacing w:line="276" w:lineRule="auto"/>
+              <w:rPr>
+                <w:color w:val="333333"/>
+                <w:shd w:val="clear" w:color="auto" w:fill="FFFFFF"/>
+              </w:rPr>
+            </w:pPr>
+            <w:bookmarkStart w:id="3" w:name="_GoBack" w:colFirst="3" w:colLast="3"/>
+            <w:r>
+              <w:rPr>
+                <w:color w:val="333333"/>
+                <w:shd w:val="clear" w:color="auto" w:fill="FFFFFF"/>
+              </w:rPr>
+              <w:t>Player Respawns</w:t>
+            </w:r>
+          </w:p>
+        </w:tc>
+        <w:tc>
+          <w:tcPr>
+            <w:tcW w:w="3237" w:type="dxa"/>
+          </w:tcPr>
+          <w:p>
+            <w:r>
+              <w:t>After dying, wait for player to respawn.</w:t>
+            </w:r>
+          </w:p>
+        </w:tc>
+        <w:tc>
+          <w:tcPr>
+            <w:tcW w:w="3238" w:type="dxa"/>
+          </w:tcPr>
+          <w:p>
+            <w:r>
+              <w:t>Terminal Output: name of event, player position</w:t>
+            </w:r>
+          </w:p>
+        </w:tc>
+        <w:tc>
+          <w:tcPr>
+            <w:tcW w:w="3238" w:type="dxa"/>
+          </w:tcPr>
+          <w:p>
+            <w:pPr>
+              <w:rPr>
+                <w:i/>
+              </w:rPr>
+            </w:pPr>
+            <w:r>
+              <w:rPr>
+                <w:i/>
+              </w:rPr>
+              <w:t>Respawn - player position: 4, 0</w:t>
             </w:r>
           </w:p>
         </w:tc>
       </w:tr>
     </w:tbl>
+    <w:bookmarkEnd w:id="3"/>
     <w:p>
       <w:pPr>
         <w:pStyle w:val="Heading2"/>
@@ -8495,6 +8853,7 @@
               <w:spacing w:line="276" w:lineRule="auto"/>
             </w:pPr>
             <w:r>
+              <w:lastRenderedPageBreak/>
               <w:t>Horizontal and opposite movement of blocks.</w:t>
             </w:r>
           </w:p>
@@ -8583,8 +8942,20 @@
           <w:szCs w:val="24"/>
           <w:lang w:eastAsia="en-AU"/>
         </w:rPr>
-        <w:t>Direct control of LCD write</w:t>
+        <w:t xml:space="preserve">Direct control of LCD </w:t>
       </w:r>
+      <w:proofErr w:type="gramStart"/>
+      <w:r>
+        <w:rPr>
+          <w:rFonts w:ascii="Times New Roman" w:eastAsia="Times New Roman" w:hAnsi="Times New Roman" w:cs="Times New Roman"/>
+          <w:color w:val="333333"/>
+          <w:sz w:val="24"/>
+          <w:szCs w:val="24"/>
+          <w:lang w:eastAsia="en-AU"/>
+        </w:rPr>
+        <w:t>write</w:t>
+      </w:r>
+      <w:proofErr w:type="gramEnd"/>
     </w:p>
     <w:p>
       <w:pPr>
@@ -11175,7 +11546,7 @@
 </file>
 
 <file path=customXml/itemProps1.xml><?xml version="1.0" encoding="utf-8"?>
-<ds:datastoreItem xmlns:ds="http://schemas.openxmlformats.org/officeDocument/2006/customXml" ds:itemID="{7DF42D08-C97D-400D-9712-6A445F3A1E1C}">
+<ds:datastoreItem xmlns:ds="http://schemas.openxmlformats.org/officeDocument/2006/customXml" ds:itemID="{A9B0C4D9-571F-419E-9502-09F1B542E89B}">
   <ds:schemaRefs>
     <ds:schemaRef ds:uri="http://schemas.openxmlformats.org/officeDocument/2006/bibliography"/>
   </ds:schemaRefs>

</xml_diff>

<commit_message>
serial bug after respawn lives = 4
</commit_message>
<xml_diff>
--- a/Report.docx
+++ b/Report.docx
@@ -5617,6 +5617,116 @@
           </w:p>
         </w:tc>
       </w:tr>
+      <w:tr>
+        <w:tc>
+          <w:tcPr>
+            <w:tcW w:w="3237" w:type="dxa"/>
+          </w:tcPr>
+          <w:p>
+            <w:pPr>
+              <w:spacing w:line="276" w:lineRule="auto"/>
+            </w:pPr>
+            <w:r>
+              <w:t>Pressing Sw3 (right)at Game over screen resets game</w:t>
+            </w:r>
+            <w:r>
+              <w:t xml:space="preserve"> and score, lives, time and player position.</w:t>
+            </w:r>
+          </w:p>
+        </w:tc>
+        <w:tc>
+          <w:tcPr>
+            <w:tcW w:w="3237" w:type="dxa"/>
+          </w:tcPr>
+          <w:p>
+            <w:r>
+              <w:t>At game over screen press sw3. Once game is reset, press pause to check variables.</w:t>
+            </w:r>
+          </w:p>
+        </w:tc>
+        <w:tc>
+          <w:tcPr>
+            <w:tcW w:w="3238" w:type="dxa"/>
+          </w:tcPr>
+          <w:p>
+            <w:r>
+              <w:t>Level is shown once again with player on starting blo</w:t>
+            </w:r>
+            <w:r>
+              <w:t>ck. Pause screen shows score = 0</w:t>
+            </w:r>
+            <w:r>
+              <w:t>, lives = 10, time = 0 (or close to depending how fast pressed)</w:t>
+            </w:r>
+          </w:p>
+        </w:tc>
+        <w:tc>
+          <w:tcPr>
+            <w:tcW w:w="3238" w:type="dxa"/>
+          </w:tcPr>
+          <w:p>
+            <w:r>
+              <w:t>As expected</w:t>
+            </w:r>
+          </w:p>
+        </w:tc>
+      </w:tr>
+      <w:tr>
+        <w:tc>
+          <w:tcPr>
+            <w:tcW w:w="3237" w:type="dxa"/>
+          </w:tcPr>
+          <w:p>
+            <w:pPr>
+              <w:spacing w:line="276" w:lineRule="auto"/>
+            </w:pPr>
+            <w:r>
+              <w:t>Pressing Sw2(left) button</w:t>
+            </w:r>
+            <w:r>
+              <w:t xml:space="preserve"> exits game and shows student number</w:t>
+            </w:r>
+          </w:p>
+        </w:tc>
+        <w:tc>
+          <w:tcPr>
+            <w:tcW w:w="3237" w:type="dxa"/>
+          </w:tcPr>
+          <w:p>
+            <w:r>
+              <w:t>At game over screen, press sw2.</w:t>
+            </w:r>
+          </w:p>
+        </w:tc>
+        <w:tc>
+          <w:tcPr>
+            <w:tcW w:w="3238" w:type="dxa"/>
+          </w:tcPr>
+          <w:p>
+            <w:r>
+              <w:t xml:space="preserve">Screen is </w:t>
+            </w:r>
+            <w:proofErr w:type="gramStart"/>
+            <w:r>
+              <w:t>cleared</w:t>
+            </w:r>
+            <w:proofErr w:type="gramEnd"/>
+            <w:r>
+              <w:t xml:space="preserve"> and student number clearly displayed</w:t>
+            </w:r>
+          </w:p>
+        </w:tc>
+        <w:tc>
+          <w:tcPr>
+            <w:tcW w:w="3238" w:type="dxa"/>
+          </w:tcPr>
+          <w:p>
+            <w:r>
+              <w:t>As expected</w:t>
+            </w:r>
+          </w:p>
+        </w:tc>
+      </w:tr>
     </w:tbl>
     <w:p/>
     <w:p>
@@ -5934,6 +6044,7 @@
               <w:spacing w:line="276" w:lineRule="auto"/>
             </w:pPr>
             <w:r>
+              <w:lastRenderedPageBreak/>
               <w:t>If the pla</w:t>
             </w:r>
             <w:r>
@@ -5988,7 +6099,6 @@
               <w:spacing w:line="276" w:lineRule="auto"/>
             </w:pPr>
             <w:r>
-              <w:lastRenderedPageBreak/>
               <w:t>If the player is moving horizontally on a supporting block, and the joystick is pressed in the same direction as current movement, then the player continues to move at the same speed in the current direction.</w:t>
             </w:r>
           </w:p>
@@ -6152,16 +6262,26 @@
                 <w:szCs w:val="24"/>
                 <w:lang w:eastAsia="en-AU"/>
               </w:rPr>
-              <w:t>If the player is moving without support of a block, and its Sprite collides with the end of a safe block (from the side), then its horizontal motion becomes zero, and it continues to accelerate downward.</w:t>
-            </w:r>
-          </w:p>
-        </w:tc>
-        <w:tc>
-          <w:tcPr>
-            <w:tcW w:w="3237" w:type="dxa"/>
-          </w:tcPr>
-          <w:p>
-            <w:r>
+              <w:t xml:space="preserve">If the player is moving without support of a block, and its Sprite collides with the end of a safe block (from the side), then its </w:t>
+            </w:r>
+            <w:r>
+              <w:rPr>
+                <w:rFonts w:eastAsia="Times New Roman" w:cstheme="minorHAnsi"/>
+                <w:szCs w:val="24"/>
+                <w:lang w:eastAsia="en-AU"/>
+              </w:rPr>
+              <w:lastRenderedPageBreak/>
+              <w:t>horizontal motion becomes zero, and it continues to accelerate downward.</w:t>
+            </w:r>
+          </w:p>
+        </w:tc>
+        <w:tc>
+          <w:tcPr>
+            <w:tcW w:w="3237" w:type="dxa"/>
+          </w:tcPr>
+          <w:p>
+            <w:r>
+              <w:lastRenderedPageBreak/>
               <w:t>Jump off one block and collide with end of another.</w:t>
             </w:r>
           </w:p>
@@ -6262,7 +6382,6 @@
         </w:numPr>
       </w:pPr>
       <w:r>
-        <w:lastRenderedPageBreak/>
         <w:t>Player Jumping</w:t>
       </w:r>
     </w:p>
@@ -6602,6 +6721,7 @@
                 <w:color w:val="333333"/>
                 <w:shd w:val="clear" w:color="auto" w:fill="FFFFFF"/>
               </w:rPr>
+              <w:lastRenderedPageBreak/>
               <w:t>The initial vertical velocity should be sufficient to allow the player to jump through gaps between blocks and land on blocks on the row above.</w:t>
             </w:r>
           </w:p>
@@ -6631,7 +6751,6 @@
         </w:numPr>
       </w:pPr>
       <w:r>
-        <w:lastRenderedPageBreak/>
         <w:t>Player inventory/ food</w:t>
       </w:r>
     </w:p>
@@ -7073,6 +7192,7 @@
         </w:numPr>
       </w:pPr>
       <w:r>
+        <w:lastRenderedPageBreak/>
         <w:t>Zombies</w:t>
       </w:r>
     </w:p>
@@ -7177,7 +7297,6 @@
               <w:spacing w:line="276" w:lineRule="auto"/>
             </w:pPr>
             <w:r>
-              <w:lastRenderedPageBreak/>
               <w:t>5 Zombies spawn after game has been running for 3 seconds.</w:t>
             </w:r>
           </w:p>
@@ -7428,6 +7547,7 @@
               <w:br/>
             </w:r>
             <w:r>
+              <w:lastRenderedPageBreak/>
               <w:t>the Zombie disappears,</w:t>
             </w:r>
             <w:r>
@@ -7440,7 +7560,6 @@
               <w:br/>
             </w:r>
             <w:r>
-              <w:lastRenderedPageBreak/>
               <w:t>the Food disappears, and</w:t>
             </w:r>
             <w:r>
@@ -8512,7 +8631,16 @@
           </w:p>
           <w:p>
             <w:r>
-              <w:t>Leave the serial connection active for the remainder of the tests in this table and the next.</w:t>
+              <w:t>Leave the serial connection active for the remai</w:t>
+            </w:r>
+            <w:r>
+              <w:t>nder of the tests in th</w:t>
+            </w:r>
+            <w:r>
+              <w:t xml:space="preserve">is table </w:t>
+            </w:r>
+            <w:r>
+              <w:t>as the test setup assumes already connected with serial connection.</w:t>
             </w:r>
           </w:p>
         </w:tc>
@@ -8641,6 +8769,20 @@
             <w:r>
               <w:t>Terminal Output: Name of event, reason for death, lives after death, score and game time</w:t>
             </w:r>
+            <w:r>
+              <w:t xml:space="preserve">. </w:t>
+            </w:r>
+          </w:p>
+          <w:p>
+            <w:r>
+              <w:rPr>
+                <w:u w:val="single"/>
+              </w:rPr>
+              <w:t>Reason</w:t>
+            </w:r>
+            <w:r>
+              <w:t xml:space="preserve"> changes depending on how player died.</w:t>
+            </w:r>
           </w:p>
         </w:tc>
         <w:tc>
@@ -8689,7 +8831,6 @@
                 <w:shd w:val="clear" w:color="auto" w:fill="FFFFFF"/>
               </w:rPr>
             </w:pPr>
-            <w:bookmarkStart w:id="3" w:name="_GoBack" w:colFirst="3" w:colLast="3"/>
             <w:r>
               <w:rPr>
                 <w:color w:val="333333"/>
@@ -8738,8 +8879,425 @@
           </w:p>
         </w:tc>
       </w:tr>
+      <w:tr>
+        <w:tc>
+          <w:tcPr>
+            <w:tcW w:w="3237" w:type="dxa"/>
+          </w:tcPr>
+          <w:p>
+            <w:pPr>
+              <w:spacing w:line="276" w:lineRule="auto"/>
+              <w:rPr>
+                <w:color w:val="333333"/>
+                <w:shd w:val="clear" w:color="auto" w:fill="FFFFFF"/>
+              </w:rPr>
+            </w:pPr>
+            <w:r>
+              <w:rPr>
+                <w:color w:val="333333"/>
+                <w:shd w:val="clear" w:color="auto" w:fill="FFFFFF"/>
+              </w:rPr>
+              <w:lastRenderedPageBreak/>
+              <w:t>Zombies Appear</w:t>
+            </w:r>
+          </w:p>
+        </w:tc>
+        <w:tc>
+          <w:tcPr>
+            <w:tcW w:w="3237" w:type="dxa"/>
+          </w:tcPr>
+          <w:p>
+            <w:r>
+              <w:t>Start game, wait for zombies to spawn</w:t>
+            </w:r>
+          </w:p>
+        </w:tc>
+        <w:tc>
+          <w:tcPr>
+            <w:tcW w:w="3238" w:type="dxa"/>
+          </w:tcPr>
+          <w:p>
+            <w:r>
+              <w:t>Terminal Output: name of event, number of zombies, game time, player lives, player score.</w:t>
+            </w:r>
+          </w:p>
+        </w:tc>
+        <w:tc>
+          <w:tcPr>
+            <w:tcW w:w="3238" w:type="dxa"/>
+          </w:tcPr>
+          <w:p>
+            <w:pPr>
+              <w:rPr>
+                <w:i/>
+              </w:rPr>
+            </w:pPr>
+            <w:r>
+              <w:rPr>
+                <w:i/>
+              </w:rPr>
+              <w:t xml:space="preserve">Zombies Appeared - </w:t>
+            </w:r>
+            <w:proofErr w:type="spellStart"/>
+            <w:r>
+              <w:rPr>
+                <w:i/>
+              </w:rPr>
+              <w:t>num_Zombies</w:t>
+            </w:r>
+            <w:proofErr w:type="spellEnd"/>
+            <w:r>
+              <w:rPr>
+                <w:i/>
+              </w:rPr>
+              <w:t>: 5, time: 0:3, lives: 10, score: 1</w:t>
+            </w:r>
+          </w:p>
+        </w:tc>
+      </w:tr>
+      <w:tr>
+        <w:trPr>
+          <w:trHeight w:val="1125"/>
+        </w:trPr>
+        <w:tc>
+          <w:tcPr>
+            <w:tcW w:w="3237" w:type="dxa"/>
+          </w:tcPr>
+          <w:p>
+            <w:pPr>
+              <w:spacing w:line="276" w:lineRule="auto"/>
+              <w:rPr>
+                <w:color w:val="333333"/>
+                <w:shd w:val="clear" w:color="auto" w:fill="FFFFFF"/>
+              </w:rPr>
+            </w:pPr>
+            <w:r>
+              <w:rPr>
+                <w:color w:val="333333"/>
+                <w:shd w:val="clear" w:color="auto" w:fill="FFFFFF"/>
+              </w:rPr>
+              <w:t>Zombies collide with food</w:t>
+            </w:r>
+          </w:p>
+        </w:tc>
+        <w:tc>
+          <w:tcPr>
+            <w:tcW w:w="3237" w:type="dxa"/>
+          </w:tcPr>
+          <w:p>
+            <w:r>
+              <w:t xml:space="preserve">Start game, after </w:t>
+            </w:r>
+            <w:proofErr w:type="gramStart"/>
+            <w:r>
+              <w:t>zombies</w:t>
+            </w:r>
+            <w:proofErr w:type="gramEnd"/>
+            <w:r>
+              <w:t xml:space="preserve"> spawn, move in front of a zombie, place food and wait for zombie to collect.</w:t>
+            </w:r>
+          </w:p>
+        </w:tc>
+        <w:tc>
+          <w:tcPr>
+            <w:tcW w:w="3238" w:type="dxa"/>
+          </w:tcPr>
+          <w:p>
+            <w:r>
+              <w:t xml:space="preserve">Terminal Output: name of event, number of zombies on screen after collision, </w:t>
+            </w:r>
+            <w:proofErr w:type="spellStart"/>
+            <w:r>
+              <w:t>num_Food</w:t>
+            </w:r>
+            <w:proofErr w:type="spellEnd"/>
+            <w:r>
+              <w:t xml:space="preserve"> in inventory, game time</w:t>
+            </w:r>
+          </w:p>
+        </w:tc>
+        <w:tc>
+          <w:tcPr>
+            <w:tcW w:w="3238" w:type="dxa"/>
+          </w:tcPr>
+          <w:p>
+            <w:pPr>
+              <w:rPr>
+                <w:i/>
+              </w:rPr>
+            </w:pPr>
+            <w:r>
+              <w:rPr>
+                <w:i/>
+              </w:rPr>
+              <w:t xml:space="preserve">Zombie Ate Food - </w:t>
+            </w:r>
+            <w:proofErr w:type="spellStart"/>
+            <w:r>
+              <w:rPr>
+                <w:i/>
+              </w:rPr>
+              <w:t>num_Zombies_Remaining</w:t>
+            </w:r>
+            <w:proofErr w:type="spellEnd"/>
+            <w:r>
+              <w:rPr>
+                <w:i/>
+              </w:rPr>
+              <w:t xml:space="preserve">: 4, </w:t>
+            </w:r>
+            <w:proofErr w:type="spellStart"/>
+            <w:r>
+              <w:rPr>
+                <w:i/>
+              </w:rPr>
+              <w:t>Food_Remaining</w:t>
+            </w:r>
+            <w:proofErr w:type="spellEnd"/>
+            <w:r>
+              <w:rPr>
+                <w:i/>
+              </w:rPr>
+              <w:t>: 5, time: 0:9</w:t>
+            </w:r>
+          </w:p>
+        </w:tc>
+      </w:tr>
+      <w:tr>
+        <w:tc>
+          <w:tcPr>
+            <w:tcW w:w="3237" w:type="dxa"/>
+          </w:tcPr>
+          <w:p>
+            <w:pPr>
+              <w:spacing w:line="276" w:lineRule="auto"/>
+              <w:rPr>
+                <w:color w:val="333333"/>
+                <w:shd w:val="clear" w:color="auto" w:fill="FFFFFF"/>
+              </w:rPr>
+            </w:pPr>
+            <w:r>
+              <w:rPr>
+                <w:color w:val="333333"/>
+                <w:shd w:val="clear" w:color="auto" w:fill="FFFFFF"/>
+              </w:rPr>
+              <w:t>Player Collides with treasure</w:t>
+            </w:r>
+          </w:p>
+        </w:tc>
+        <w:tc>
+          <w:tcPr>
+            <w:tcW w:w="3237" w:type="dxa"/>
+          </w:tcPr>
+          <w:p>
+            <w:r>
+              <w:t>Start game and navigate player to land on treasure.</w:t>
+            </w:r>
+          </w:p>
+        </w:tc>
+        <w:tc>
+          <w:tcPr>
+            <w:tcW w:w="3238" w:type="dxa"/>
+          </w:tcPr>
+          <w:p>
+            <w:r>
+              <w:t xml:space="preserve">Terminal Output: event name, score, lives, game time, player position </w:t>
+            </w:r>
+            <w:r>
+              <w:t>at time of collecting treasure</w:t>
+            </w:r>
+          </w:p>
+        </w:tc>
+        <w:tc>
+          <w:tcPr>
+            <w:tcW w:w="3238" w:type="dxa"/>
+          </w:tcPr>
+          <w:p>
+            <w:pPr>
+              <w:rPr>
+                <w:i/>
+              </w:rPr>
+            </w:pPr>
+            <w:r>
+              <w:rPr>
+                <w:i/>
+              </w:rPr>
+              <w:t xml:space="preserve">Treasure Collected - Score: 17, Lives: 9, time: 0:51, </w:t>
+            </w:r>
+            <w:proofErr w:type="spellStart"/>
+            <w:r>
+              <w:rPr>
+                <w:i/>
+              </w:rPr>
+              <w:t>player_position</w:t>
+            </w:r>
+            <w:proofErr w:type="spellEnd"/>
+            <w:r>
+              <w:rPr>
+                <w:i/>
+              </w:rPr>
+              <w:t>: 38, 40</w:t>
+            </w:r>
+          </w:p>
+        </w:tc>
+      </w:tr>
+      <w:tr>
+        <w:tc>
+          <w:tcPr>
+            <w:tcW w:w="3237" w:type="dxa"/>
+          </w:tcPr>
+          <w:p>
+            <w:pPr>
+              <w:spacing w:line="276" w:lineRule="auto"/>
+              <w:rPr>
+                <w:color w:val="333333"/>
+                <w:shd w:val="clear" w:color="auto" w:fill="FFFFFF"/>
+              </w:rPr>
+            </w:pPr>
+            <w:r>
+              <w:rPr>
+                <w:color w:val="333333"/>
+                <w:shd w:val="clear" w:color="auto" w:fill="FFFFFF"/>
+              </w:rPr>
+              <w:t>Pause button pressed</w:t>
+            </w:r>
+          </w:p>
+        </w:tc>
+        <w:tc>
+          <w:tcPr>
+            <w:tcW w:w="3237" w:type="dxa"/>
+          </w:tcPr>
+          <w:p>
+            <w:r>
+              <w:t>Start game and press pause button</w:t>
+            </w:r>
+          </w:p>
+        </w:tc>
+        <w:tc>
+          <w:tcPr>
+            <w:tcW w:w="3238" w:type="dxa"/>
+          </w:tcPr>
+          <w:p>
+            <w:r>
+              <w:t xml:space="preserve">Terminal Output: event name, lives, score, game time, </w:t>
+            </w:r>
+            <w:proofErr w:type="spellStart"/>
+            <w:r>
+              <w:t>num</w:t>
+            </w:r>
+            <w:proofErr w:type="spellEnd"/>
+            <w:r>
+              <w:t xml:space="preserve"> zombies on screen, </w:t>
+            </w:r>
+            <w:proofErr w:type="spellStart"/>
+            <w:r>
+              <w:t>num</w:t>
+            </w:r>
+            <w:proofErr w:type="spellEnd"/>
+            <w:r>
+              <w:t xml:space="preserve"> food</w:t>
+            </w:r>
+          </w:p>
+        </w:tc>
+        <w:tc>
+          <w:tcPr>
+            <w:tcW w:w="3238" w:type="dxa"/>
+          </w:tcPr>
+          <w:p>
+            <w:pPr>
+              <w:rPr>
+                <w:i/>
+              </w:rPr>
+            </w:pPr>
+            <w:r>
+              <w:rPr>
+                <w:i/>
+              </w:rPr>
+              <w:t xml:space="preserve">Pause - Lives: 10, Score: 1, time: 0:1, </w:t>
+            </w:r>
+            <w:proofErr w:type="spellStart"/>
+            <w:r>
+              <w:rPr>
+                <w:i/>
+              </w:rPr>
+              <w:t>num_Zombies</w:t>
+            </w:r>
+            <w:proofErr w:type="spellEnd"/>
+            <w:r>
+              <w:rPr>
+                <w:i/>
+              </w:rPr>
+              <w:t xml:space="preserve">: 5, </w:t>
+            </w:r>
+            <w:proofErr w:type="spellStart"/>
+            <w:r>
+              <w:rPr>
+                <w:i/>
+              </w:rPr>
+              <w:t>Food_Remaining</w:t>
+            </w:r>
+            <w:proofErr w:type="spellEnd"/>
+            <w:r>
+              <w:rPr>
+                <w:i/>
+              </w:rPr>
+              <w:t>: 5</w:t>
+            </w:r>
+          </w:p>
+        </w:tc>
+      </w:tr>
+      <w:tr>
+        <w:tc>
+          <w:tcPr>
+            <w:tcW w:w="3237" w:type="dxa"/>
+          </w:tcPr>
+          <w:p>
+            <w:pPr>
+              <w:spacing w:line="276" w:lineRule="auto"/>
+              <w:rPr>
+                <w:color w:val="333333"/>
+                <w:shd w:val="clear" w:color="auto" w:fill="FFFFFF"/>
+              </w:rPr>
+            </w:pPr>
+            <w:r>
+              <w:rPr>
+                <w:color w:val="333333"/>
+                <w:shd w:val="clear" w:color="auto" w:fill="FFFFFF"/>
+              </w:rPr>
+              <w:t>Game over</w:t>
+            </w:r>
+          </w:p>
+        </w:tc>
+        <w:tc>
+          <w:tcPr>
+            <w:tcW w:w="3237" w:type="dxa"/>
+          </w:tcPr>
+          <w:p>
+            <w:r>
+              <w:t>Start game and die 10 times so game over occurs.</w:t>
+            </w:r>
+          </w:p>
+        </w:tc>
+        <w:tc>
+          <w:tcPr>
+            <w:tcW w:w="3238" w:type="dxa"/>
+          </w:tcPr>
+          <w:p/>
+        </w:tc>
+        <w:tc>
+          <w:tcPr>
+            <w:tcW w:w="3238" w:type="dxa"/>
+          </w:tcPr>
+          <w:p>
+            <w:pPr>
+              <w:rPr>
+                <w:i/>
+              </w:rPr>
+            </w:pPr>
+          </w:p>
+        </w:tc>
+      </w:tr>
     </w:tbl>
-    <w:bookmarkEnd w:id="3"/>
     <w:p>
       <w:pPr>
         <w:pStyle w:val="Heading2"/>
@@ -8853,28 +9411,88 @@
               <w:spacing w:line="276" w:lineRule="auto"/>
             </w:pPr>
             <w:r>
+              <w:rPr>
+                <w:color w:val="333333"/>
+                <w:shd w:val="clear" w:color="auto" w:fill="FFFFFF"/>
+              </w:rPr>
+              <w:t>Connect to serial</w:t>
+            </w:r>
+          </w:p>
+        </w:tc>
+        <w:tc>
+          <w:tcPr>
+            <w:tcW w:w="3237" w:type="dxa"/>
+          </w:tcPr>
+          <w:p>
+            <w:r>
+              <w:t xml:space="preserve">Connect Teensy to computer. Open a serial connection with Putty or the terminal with a baud rate of 115200. </w:t>
+            </w:r>
+          </w:p>
+        </w:tc>
+        <w:tc>
+          <w:tcPr>
+            <w:tcW w:w="3238" w:type="dxa"/>
+          </w:tcPr>
+          <w:p>
+            <w:r>
+              <w:t xml:space="preserve">The terminal opens but no coms are sent yet. </w:t>
+            </w:r>
+          </w:p>
+        </w:tc>
+        <w:tc>
+          <w:tcPr>
+            <w:tcW w:w="3238" w:type="dxa"/>
+          </w:tcPr>
+          <w:p>
+            <w:r>
+              <w:t>As expected.</w:t>
+            </w:r>
+          </w:p>
+          <w:p>
+            <w:r>
+              <w:t>Leave the serial connection active for the remainder of the tests in th</w:t>
+            </w:r>
+            <w:r>
+              <w:t>is table as the test setup assumes already connected with serial connection.</w:t>
+            </w:r>
+          </w:p>
+        </w:tc>
+      </w:tr>
+      <w:tr>
+        <w:tc>
+          <w:tcPr>
+            <w:tcW w:w="3237" w:type="dxa"/>
+          </w:tcPr>
+          <w:p>
+            <w:pPr>
+              <w:spacing w:line="276" w:lineRule="auto"/>
+            </w:pPr>
+            <w:r>
               <w:lastRenderedPageBreak/>
-              <w:t>Horizontal and opposite movement of blocks.</w:t>
-            </w:r>
-          </w:p>
-        </w:tc>
-        <w:tc>
-          <w:tcPr>
-            <w:tcW w:w="3237" w:type="dxa"/>
-          </w:tcPr>
-          <w:p>
-            <w:r>
-              <w:t>Start game and observe block movement. If Blocks not moving, adjust Pot1/right potentiometer.</w:t>
-            </w:r>
-          </w:p>
-        </w:tc>
-        <w:tc>
-          <w:tcPr>
-            <w:tcW w:w="3238" w:type="dxa"/>
-          </w:tcPr>
-          <w:p>
-            <w:r>
-              <w:t>Blocks move at constant speed in opposite direction to row above.</w:t>
+              <w:t>'s' starts</w:t>
+            </w:r>
+            <w:r>
+              <w:t xml:space="preserve"> the game from the intro screen</w:t>
+            </w:r>
+          </w:p>
+        </w:tc>
+        <w:tc>
+          <w:tcPr>
+            <w:tcW w:w="3237" w:type="dxa"/>
+          </w:tcPr>
+          <w:p>
+            <w:r>
+              <w:t>Run program, press ‘s’ on keyboard at intro screen.</w:t>
+            </w:r>
+          </w:p>
+        </w:tc>
+        <w:tc>
+          <w:tcPr>
+            <w:tcW w:w="3238" w:type="dxa"/>
+          </w:tcPr>
+          <w:p>
+            <w:r>
+              <w:t>Game acts as if sw2 has been pressed and starts game</w:t>
             </w:r>
           </w:p>
         </w:tc>
@@ -8887,6 +9505,407 @@
               <w:t>As expected</w:t>
             </w:r>
           </w:p>
+        </w:tc>
+      </w:tr>
+      <w:tr>
+        <w:tc>
+          <w:tcPr>
+            <w:tcW w:w="3237" w:type="dxa"/>
+          </w:tcPr>
+          <w:p>
+            <w:pPr>
+              <w:spacing w:line="276" w:lineRule="auto"/>
+            </w:pPr>
+            <w:r>
+              <w:rPr>
+                <w:color w:val="333333"/>
+                <w:shd w:val="clear" w:color="auto" w:fill="FFFFFF"/>
+              </w:rPr>
+              <w:t>'a' moves the character left</w:t>
+            </w:r>
+          </w:p>
+        </w:tc>
+        <w:tc>
+          <w:tcPr>
+            <w:tcW w:w="3237" w:type="dxa"/>
+          </w:tcPr>
+          <w:p>
+            <w:r>
+              <w:t>Start game, press ‘a’ on keyboard</w:t>
+            </w:r>
+          </w:p>
+        </w:tc>
+        <w:tc>
+          <w:tcPr>
+            <w:tcW w:w="3238" w:type="dxa"/>
+          </w:tcPr>
+          <w:p>
+            <w:r>
+              <w:t>Player moves to the left.</w:t>
+            </w:r>
+          </w:p>
+        </w:tc>
+        <w:tc>
+          <w:tcPr>
+            <w:tcW w:w="3238" w:type="dxa"/>
+          </w:tcPr>
+          <w:p>
+            <w:r>
+              <w:t>As expected</w:t>
+            </w:r>
+          </w:p>
+        </w:tc>
+      </w:tr>
+      <w:tr>
+        <w:tc>
+          <w:tcPr>
+            <w:tcW w:w="3237" w:type="dxa"/>
+          </w:tcPr>
+          <w:p>
+            <w:pPr>
+              <w:spacing w:line="276" w:lineRule="auto"/>
+            </w:pPr>
+            <w:r>
+              <w:t>'d' moves the character right</w:t>
+            </w:r>
+          </w:p>
+        </w:tc>
+        <w:tc>
+          <w:tcPr>
+            <w:tcW w:w="3237" w:type="dxa"/>
+          </w:tcPr>
+          <w:p>
+            <w:r>
+              <w:t>Start game, press ‘d’ on keyboard</w:t>
+            </w:r>
+          </w:p>
+        </w:tc>
+        <w:tc>
+          <w:tcPr>
+            <w:tcW w:w="3238" w:type="dxa"/>
+          </w:tcPr>
+          <w:p>
+            <w:r>
+              <w:t>Player moves to the right</w:t>
+            </w:r>
+          </w:p>
+        </w:tc>
+        <w:tc>
+          <w:tcPr>
+            <w:tcW w:w="3238" w:type="dxa"/>
+          </w:tcPr>
+          <w:p>
+            <w:r>
+              <w:t>As expected</w:t>
+            </w:r>
+          </w:p>
+        </w:tc>
+      </w:tr>
+      <w:tr>
+        <w:tc>
+          <w:tcPr>
+            <w:tcW w:w="3237" w:type="dxa"/>
+          </w:tcPr>
+          <w:p>
+            <w:pPr>
+              <w:spacing w:line="276" w:lineRule="auto"/>
+            </w:pPr>
+            <w:r>
+              <w:rPr>
+                <w:color w:val="333333"/>
+                <w:shd w:val="clear" w:color="auto" w:fill="FFFFFF"/>
+              </w:rPr>
+              <w:t>'w' lets the character jump</w:t>
+            </w:r>
+          </w:p>
+        </w:tc>
+        <w:tc>
+          <w:tcPr>
+            <w:tcW w:w="3237" w:type="dxa"/>
+          </w:tcPr>
+          <w:p>
+            <w:r>
+              <w:t>Start game, move off starting block and press ‘w’ to jump</w:t>
+            </w:r>
+          </w:p>
+        </w:tc>
+        <w:tc>
+          <w:tcPr>
+            <w:tcW w:w="3238" w:type="dxa"/>
+          </w:tcPr>
+          <w:p>
+            <w:r>
+              <w:t>Player jumps consistent with what would happen if up joystick was pressed</w:t>
+            </w:r>
+          </w:p>
+        </w:tc>
+        <w:tc>
+          <w:tcPr>
+            <w:tcW w:w="3238" w:type="dxa"/>
+          </w:tcPr>
+          <w:p>
+            <w:r>
+              <w:t>As expected</w:t>
+            </w:r>
+          </w:p>
+        </w:tc>
+      </w:tr>
+      <w:tr>
+        <w:tc>
+          <w:tcPr>
+            <w:tcW w:w="3237" w:type="dxa"/>
+          </w:tcPr>
+          <w:p>
+            <w:pPr>
+              <w:spacing w:line="276" w:lineRule="auto"/>
+            </w:pPr>
+            <w:r>
+              <w:rPr>
+                <w:color w:val="333333"/>
+                <w:shd w:val="clear" w:color="auto" w:fill="FFFFFF"/>
+              </w:rPr>
+              <w:t>'t' stops and starts the treasure movement</w:t>
+            </w:r>
+          </w:p>
+        </w:tc>
+        <w:tc>
+          <w:tcPr>
+            <w:tcW w:w="3237" w:type="dxa"/>
+          </w:tcPr>
+          <w:p>
+            <w:r>
+              <w:t>Start game, press ‘t’, observer treasure.</w:t>
+            </w:r>
+          </w:p>
+        </w:tc>
+        <w:tc>
+          <w:tcPr>
+            <w:tcW w:w="3238" w:type="dxa"/>
+          </w:tcPr>
+          <w:p>
+            <w:r>
+              <w:t>Pressing ‘t’ toggles the treasure’s movement on and off</w:t>
+            </w:r>
+          </w:p>
+        </w:tc>
+        <w:tc>
+          <w:tcPr>
+            <w:tcW w:w="3238" w:type="dxa"/>
+          </w:tcPr>
+          <w:p>
+            <w:r>
+              <w:t>As expected</w:t>
+            </w:r>
+          </w:p>
+        </w:tc>
+      </w:tr>
+      <w:tr>
+        <w:tc>
+          <w:tcPr>
+            <w:tcW w:w="3237" w:type="dxa"/>
+          </w:tcPr>
+          <w:p>
+            <w:pPr>
+              <w:spacing w:line="276" w:lineRule="auto"/>
+              <w:rPr>
+                <w:color w:val="333333"/>
+                <w:shd w:val="clear" w:color="auto" w:fill="FFFFFF"/>
+              </w:rPr>
+            </w:pPr>
+            <w:r>
+              <w:rPr>
+                <w:color w:val="333333"/>
+                <w:shd w:val="clear" w:color="auto" w:fill="FFFFFF"/>
+              </w:rPr>
+              <w:t>'s' drops the Food where the player stands</w:t>
+            </w:r>
+          </w:p>
+        </w:tc>
+        <w:tc>
+          <w:tcPr>
+            <w:tcW w:w="3237" w:type="dxa"/>
+          </w:tcPr>
+          <w:p>
+            <w:r>
+              <w:t xml:space="preserve">Start game, press ‘s’ </w:t>
+            </w:r>
+          </w:p>
+        </w:tc>
+        <w:tc>
+          <w:tcPr>
+            <w:tcW w:w="3238" w:type="dxa"/>
+          </w:tcPr>
+          <w:p>
+            <w:r>
+              <w:t>Player drops food, just like if down joystick was pressed</w:t>
+            </w:r>
+          </w:p>
+        </w:tc>
+        <w:tc>
+          <w:tcPr>
+            <w:tcW w:w="3238" w:type="dxa"/>
+          </w:tcPr>
+          <w:p>
+            <w:r>
+              <w:t>As expected</w:t>
+            </w:r>
+          </w:p>
+        </w:tc>
+      </w:tr>
+      <w:tr>
+        <w:tc>
+          <w:tcPr>
+            <w:tcW w:w="3237" w:type="dxa"/>
+          </w:tcPr>
+          <w:p>
+            <w:pPr>
+              <w:spacing w:line="276" w:lineRule="auto"/>
+              <w:rPr>
+                <w:color w:val="333333"/>
+                <w:shd w:val="clear" w:color="auto" w:fill="FFFFFF"/>
+              </w:rPr>
+            </w:pPr>
+            <w:r>
+              <w:rPr>
+                <w:color w:val="333333"/>
+                <w:shd w:val="clear" w:color="auto" w:fill="FFFFFF"/>
+              </w:rPr>
+              <w:t>'p' pauses the game and shows the game information,</w:t>
+            </w:r>
+          </w:p>
+        </w:tc>
+        <w:tc>
+          <w:tcPr>
+            <w:tcW w:w="3237" w:type="dxa"/>
+          </w:tcPr>
+          <w:p>
+            <w:r>
+              <w:t>Start game, press ‘s’</w:t>
+            </w:r>
+          </w:p>
+        </w:tc>
+        <w:tc>
+          <w:tcPr>
+            <w:tcW w:w="3238" w:type="dxa"/>
+          </w:tcPr>
+          <w:p>
+            <w:r>
+              <w:t>Game pauses and all relevant information is shown</w:t>
+            </w:r>
+          </w:p>
+        </w:tc>
+        <w:tc>
+          <w:tcPr>
+            <w:tcW w:w="3238" w:type="dxa"/>
+          </w:tcPr>
+          <w:p>
+            <w:r>
+              <w:t>As expected</w:t>
+            </w:r>
+          </w:p>
+        </w:tc>
+      </w:tr>
+      <w:tr>
+        <w:tc>
+          <w:tcPr>
+            <w:tcW w:w="3237" w:type="dxa"/>
+          </w:tcPr>
+          <w:p>
+            <w:pPr>
+              <w:spacing w:line="276" w:lineRule="auto"/>
+              <w:rPr>
+                <w:color w:val="333333"/>
+                <w:shd w:val="clear" w:color="auto" w:fill="FFFFFF"/>
+              </w:rPr>
+            </w:pPr>
+            <w:r>
+              <w:rPr>
+                <w:color w:val="333333"/>
+                <w:shd w:val="clear" w:color="auto" w:fill="FFFFFF"/>
+              </w:rPr>
+              <w:t>'r' re</w:t>
+            </w:r>
+            <w:r>
+              <w:rPr>
+                <w:color w:val="333333"/>
+                <w:shd w:val="clear" w:color="auto" w:fill="FFFFFF"/>
+              </w:rPr>
+              <w:t>starts the game after game over</w:t>
+            </w:r>
+          </w:p>
+        </w:tc>
+        <w:tc>
+          <w:tcPr>
+            <w:tcW w:w="3237" w:type="dxa"/>
+          </w:tcPr>
+          <w:p>
+            <w:r>
+              <w:t>Start game, die until game over screen appears, press ‘r’ on game over screen</w:t>
+            </w:r>
+          </w:p>
+        </w:tc>
+        <w:tc>
+          <w:tcPr>
+            <w:tcW w:w="3238" w:type="dxa"/>
+          </w:tcPr>
+          <w:p>
+            <w:r>
+              <w:t>Game restarts/resets same as pressing SW3 on game over screen.</w:t>
+            </w:r>
+          </w:p>
+        </w:tc>
+        <w:tc>
+          <w:tcPr>
+            <w:tcW w:w="3238" w:type="dxa"/>
+          </w:tcPr>
+          <w:p>
+            <w:r>
+              <w:t>As expected</w:t>
+            </w:r>
+            <w:bookmarkStart w:id="3" w:name="_GoBack"/>
+            <w:bookmarkEnd w:id="3"/>
+          </w:p>
+        </w:tc>
+      </w:tr>
+      <w:tr>
+        <w:tc>
+          <w:tcPr>
+            <w:tcW w:w="3237" w:type="dxa"/>
+          </w:tcPr>
+          <w:p>
+            <w:pPr>
+              <w:spacing w:line="276" w:lineRule="auto"/>
+              <w:rPr>
+                <w:color w:val="333333"/>
+                <w:shd w:val="clear" w:color="auto" w:fill="FFFFFF"/>
+              </w:rPr>
+            </w:pPr>
+            <w:r>
+              <w:rPr>
+                <w:color w:val="333333"/>
+                <w:shd w:val="clear" w:color="auto" w:fill="FFFFFF"/>
+              </w:rPr>
+              <w:t>'q' takes the game to the student number screen after game over.</w:t>
+            </w:r>
+          </w:p>
+        </w:tc>
+        <w:tc>
+          <w:tcPr>
+            <w:tcW w:w="3237" w:type="dxa"/>
+          </w:tcPr>
+          <w:p/>
+        </w:tc>
+        <w:tc>
+          <w:tcPr>
+            <w:tcW w:w="3238" w:type="dxa"/>
+          </w:tcPr>
+          <w:p/>
+        </w:tc>
+        <w:tc>
+          <w:tcPr>
+            <w:tcW w:w="3238" w:type="dxa"/>
+          </w:tcPr>
+          <w:p/>
         </w:tc>
       </w:tr>
     </w:tbl>
@@ -11546,7 +12565,7 @@
 </file>
 
 <file path=customXml/itemProps1.xml><?xml version="1.0" encoding="utf-8"?>
-<ds:datastoreItem xmlns:ds="http://schemas.openxmlformats.org/officeDocument/2006/customXml" ds:itemID="{A9B0C4D9-571F-419E-9502-09F1B542E89B}">
+<ds:datastoreItem xmlns:ds="http://schemas.openxmlformats.org/officeDocument/2006/customXml" ds:itemID="{1314CFB1-8F59-4E48-ADD2-089B7030A24C}">
   <ds:schemaRefs>
     <ds:schemaRef ds:uri="http://schemas.openxmlformats.org/officeDocument/2006/bibliography"/>
   </ds:schemaRefs>

</xml_diff>